<commit_message>
Update Societal Impact Document.docx
</commit_message>
<xml_diff>
--- a/Societal Impact Document.docx
+++ b/Societal Impact Document.docx
@@ -956,7 +956,7 @@
     </w:p>
     <w:p>
       <w:r>
-        <w:t xml:space="preserve">"My individual project involves developing an AI model trained to predict top hit songs. New artists can use this AI tool as a guide </w:t>
+        <w:t xml:space="preserve">My individual project involves developing an AI model trained to predict top hit songs. New artists can use this AI tool as a guide </w:t>
       </w:r>
       <w:r>
         <w:t xml:space="preserve">on how to </w:t>
@@ -1340,7 +1340,19 @@
     </w:p>
     <w:p>
       <w:r>
-        <w:t>The AI model does not intentionally discriminate against any ethnic group or social class. However, since it analyzes top-hit data, it may naturally favor high-production music from artists with more resources. To address this, I will explore ways to diversify the dataset, ensuring that the AI considers a wider range of music from different backgrounds. Some streaming platforms may manipulate top-hit charts, so instead of relying solely on one platform</w:t>
+        <w:t>The AI model does not intentionally discriminate against any ethnic group or social class. However, since it analyzes top</w:t>
+      </w:r>
+      <w:r>
+        <w:t xml:space="preserve"> </w:t>
+      </w:r>
+      <w:r>
+        <w:t>hit</w:t>
+      </w:r>
+      <w:r>
+        <w:t xml:space="preserve"> song</w:t>
+      </w:r>
+      <w:r>
+        <w:t xml:space="preserve"> data, it may naturally favor high-production music from artists with more resources. To address this, I will explore ways to diversify the dataset, ensuring that the AI considers a wider range of music from different backgrounds. Some streaming platforms may manipulate top-hit charts, so instead of relying solely on one platform</w:t>
       </w:r>
       <w:r>
         <w:t>,</w:t>
@@ -1510,13 +1522,25 @@
     </w:p>
     <w:p>
       <w:r>
-        <w:t xml:space="preserve">Predicting the future of the hit song prediction AI is challenging, as technology continuously evolves and improves. However, </w:t>
+        <w:t xml:space="preserve">Predicting the future of the </w:t>
+      </w:r>
+      <w:r>
+        <w:t xml:space="preserve">top </w:t>
+      </w:r>
+      <w:r>
+        <w:t xml:space="preserve">hit song prediction AI is challenging, as technology continuously evolves and improves. However, </w:t>
       </w:r>
       <w:r>
         <w:t>taken account of the impact I have thought about</w:t>
       </w:r>
       <w:r>
-        <w:t>, I envision this AI as a support tool that helps new artists refine their songs based on current trends, maintains transparency, and encourages creativity.</w:t>
+        <w:t xml:space="preserve">, I envision this AI </w:t>
+      </w:r>
+      <w:r>
+        <w:t>is</w:t>
+      </w:r>
+      <w:r>
+        <w:t xml:space="preserve"> a support tool that helps new artists refine their songs based on current trends, maintains transparency, and encourages creativity.</w:t>
       </w:r>
     </w:p>
     <w:p>
@@ -1656,6 +1680,114 @@
         <w:t xml:space="preserve"> thought about it and written it in a document, then I can start designing and creating the AI.</w:t>
       </w:r>
     </w:p>
+    <w:p/>
+    <w:p>
+      <w:pPr>
+        <w:pStyle w:val="Heading1"/>
+      </w:pPr>
+      <w:r>
+        <w:t xml:space="preserve">Second </w:t>
+      </w:r>
+      <w:r>
+        <w:t>V</w:t>
+      </w:r>
+      <w:r>
+        <w:t>aluation</w:t>
+      </w:r>
+    </w:p>
+    <w:p>
+      <w:r>
+        <w:t xml:space="preserve">The purpose of the second valuation of the societal impact document is to </w:t>
+      </w:r>
+      <w:r>
+        <w:t>assess whether anything has changed during the development of the model or if the original idea remains the same as when the societal impact was first drafted.</w:t>
+      </w:r>
+      <w:r>
+        <w:t xml:space="preserve"> </w:t>
+      </w:r>
+      <w:r>
+        <w:t>Anything that is new or have been changed would be written in this paragraph.</w:t>
+      </w:r>
+    </w:p>
+    <w:p/>
+    <w:p>
+      <w:pPr>
+        <w:pStyle w:val="Heading2"/>
+      </w:pPr>
+      <w:r>
+        <w:t>Data</w:t>
+      </w:r>
+    </w:p>
+    <w:p/>
+    <w:p>
+      <w:pPr>
+        <w:pStyle w:val="Heading2"/>
+      </w:pPr>
+      <w:r>
+        <w:t>Agreement</w:t>
+      </w:r>
+    </w:p>
+    <w:p/>
+    <w:p>
+      <w:pPr>
+        <w:pStyle w:val="Heading2"/>
+      </w:pPr>
+      <w:r>
+        <w:t>Do you think the same about the risk and opportunities?</w:t>
+      </w:r>
+    </w:p>
+    <w:p>
+      <w:r>
+        <w:t xml:space="preserve">The risk that people might use the model to import </w:t>
+      </w:r>
+      <w:proofErr w:type="gramStart"/>
+      <w:r>
+        <w:t>an</w:t>
+      </w:r>
+      <w:proofErr w:type="gramEnd"/>
+      <w:r>
+        <w:t xml:space="preserve"> popular song and get the audio feature that match the. Due to not storing that personal data, before using the model the user </w:t>
+      </w:r>
+      <w:proofErr w:type="gramStart"/>
+      <w:r>
+        <w:t>have</w:t>
+      </w:r>
+      <w:proofErr w:type="gramEnd"/>
+      <w:r>
+        <w:t xml:space="preserve"> to agree not to upload a popular song that they don’t have permission to use or upload. If they due it’s their own choice and not the model.</w:t>
+      </w:r>
+    </w:p>
+    <w:p/>
+    <w:p>
+      <w:r>
+        <w:t xml:space="preserve">State that the model is not 100% on predicting if the song is a hit, </w:t>
+      </w:r>
+      <w:proofErr w:type="gramStart"/>
+      <w:r>
+        <w:t>If</w:t>
+      </w:r>
+      <w:proofErr w:type="gramEnd"/>
+      <w:r>
+        <w:t xml:space="preserve"> it’s a 100% can predict a song is a hit, it will be stated in the document and on the model tool.</w:t>
+      </w:r>
+    </w:p>
+    <w:p/>
+    <w:p>
+      <w:pPr>
+        <w:pStyle w:val="Heading2"/>
+      </w:pPr>
+      <w:r>
+        <w:t>Which choices have been impacted during the design and development by the existence of this document?</w:t>
+      </w:r>
+    </w:p>
+    <w:p/>
+    <w:p>
+      <w:r>
+        <w:lastRenderedPageBreak/>
+        <w:t xml:space="preserve">The collecting data from Spotify. They came with a new rule so that you can’t use the song data of Spotify to train an ai machine. So, Spotify is excluded from collection data in the future I will look at other way to collect the data in a fair way. </w:t>
+      </w:r>
+    </w:p>
+    <w:p/>
     <w:sectPr>
       <w:pgSz w:w="12240" w:h="15840"/>
       <w:pgMar w:top="1417" w:right="1417" w:bottom="1417" w:left="1417" w:header="720" w:footer="720" w:gutter="0"/>
@@ -3205,7 +3337,6 @@
     <w:next w:val="Normal"/>
     <w:link w:val="Heading2Char"/>
     <w:uiPriority w:val="9"/>
-    <w:semiHidden/>
     <w:unhideWhenUsed/>
     <w:qFormat/>
     <w:rsid w:val="001D79C7"/>
@@ -3422,7 +3553,6 @@
     <w:basedOn w:val="DefaultParagraphFont"/>
     <w:link w:val="Heading2"/>
     <w:uiPriority w:val="9"/>
-    <w:semiHidden/>
     <w:rsid w:val="001D79C7"/>
     <w:rPr>
       <w:rFonts w:asciiTheme="majorHAnsi" w:eastAsiaTheme="majorEastAsia" w:hAnsiTheme="majorHAnsi" w:cstheme="majorBidi"/>

</xml_diff>